<commit_message>
Initial cleaning and Q1-Q5
</commit_message>
<xml_diff>
--- a/Case Study 01- Task Assignment.docx
+++ b/Case Study 01- Task Assignment.docx
@@ -1304,9 +1304,16 @@
       <w:r>
         <w:rPr>
           <w:rFonts w:ascii="Arial" w:hAnsi="Arial" w:cs="Arial"/>
+          <w:color w:val="4472C4" w:themeColor="accent1"/>
+        </w:rPr>
+        <w:t xml:space="preserve">Jamie (Data) </w:t>
+      </w:r>
+      <w:r>
+        <w:rPr>
+          <w:rFonts w:ascii="Arial" w:hAnsi="Arial" w:cs="Arial"/>
           <w:color w:val="FF0000"/>
         </w:rPr>
-        <w:t>Jamie (Data) &amp; Indy (heatmap)</w:t>
+        <w:t>&amp; Indy (heatmap)</w:t>
       </w:r>
     </w:p>
     <w:p>
@@ -1367,13 +1374,13 @@
         <w:ind w:left="450"/>
         <w:rPr>
           <w:rFonts w:ascii="Arial" w:eastAsia="Times New Roman" w:hAnsi="Arial" w:cs="Arial"/>
-          <w:color w:val="FF0000"/>
-        </w:rPr>
-      </w:pPr>
-      <w:r>
-        <w:rPr>
-          <w:rFonts w:ascii="Arial" w:eastAsia="Times New Roman" w:hAnsi="Arial" w:cs="Arial"/>
-          <w:color w:val="FF0000"/>
+          <w:color w:val="4472C4" w:themeColor="accent1"/>
+        </w:rPr>
+      </w:pPr>
+      <w:r>
+        <w:rPr>
+          <w:rFonts w:ascii="Arial" w:eastAsia="Times New Roman" w:hAnsi="Arial" w:cs="Arial"/>
+          <w:color w:val="4472C4" w:themeColor="accent1"/>
         </w:rPr>
         <w:t>Jamie</w:t>
       </w:r>
@@ -1425,13 +1432,13 @@
         <w:ind w:left="450"/>
         <w:rPr>
           <w:rFonts w:ascii="Arial" w:hAnsi="Arial" w:cs="Arial"/>
-          <w:color w:val="FF0000"/>
-        </w:rPr>
-      </w:pPr>
-      <w:r>
-        <w:rPr>
-          <w:rFonts w:ascii="Arial" w:hAnsi="Arial" w:cs="Arial"/>
-          <w:color w:val="FF0000"/>
+          <w:color w:val="4472C4" w:themeColor="accent1"/>
+        </w:rPr>
+      </w:pPr>
+      <w:r>
+        <w:rPr>
+          <w:rFonts w:ascii="Arial" w:hAnsi="Arial" w:cs="Arial"/>
+          <w:color w:val="4472C4" w:themeColor="accent1"/>
         </w:rPr>
         <w:t>Jamie</w:t>
       </w:r>
@@ -1476,13 +1483,13 @@
         <w:ind w:left="450"/>
         <w:rPr>
           <w:rFonts w:ascii="Arial" w:eastAsia="Times New Roman" w:hAnsi="Arial" w:cs="Arial"/>
-          <w:color w:val="FF0000"/>
-        </w:rPr>
-      </w:pPr>
-      <w:r>
-        <w:rPr>
-          <w:rFonts w:ascii="Arial" w:eastAsia="Times New Roman" w:hAnsi="Arial" w:cs="Arial"/>
-          <w:color w:val="FF0000"/>
+          <w:color w:val="4472C4" w:themeColor="accent1"/>
+        </w:rPr>
+      </w:pPr>
+      <w:r>
+        <w:rPr>
+          <w:rFonts w:ascii="Arial" w:eastAsia="Times New Roman" w:hAnsi="Arial" w:cs="Arial"/>
+          <w:color w:val="4472C4" w:themeColor="accent1"/>
         </w:rPr>
         <w:t>Jamie</w:t>
       </w:r>
@@ -1521,8 +1528,22 @@
         </w:rPr>
         <w:t>Which state has the maximum alcoholic (ABV) beer? Which state has the most bitter (IBU) beer?</w:t>
       </w:r>
-      <w:bookmarkStart w:id="0" w:name="_GoBack"/>
-      <w:bookmarkEnd w:id="0"/>
+    </w:p>
+    <w:p>
+      <w:pPr>
+        <w:ind w:left="450"/>
+        <w:rPr>
+          <w:rFonts w:ascii="Arial" w:eastAsia="Times New Roman" w:hAnsi="Arial" w:cs="Arial"/>
+          <w:color w:val="4472C4" w:themeColor="accent1"/>
+        </w:rPr>
+      </w:pPr>
+      <w:r>
+        <w:rPr>
+          <w:rFonts w:ascii="Arial" w:eastAsia="Times New Roman" w:hAnsi="Arial" w:cs="Arial"/>
+          <w:color w:val="4472C4" w:themeColor="accent1"/>
+        </w:rPr>
+        <w:t>Jamie</w:t>
+      </w:r>
     </w:p>
     <w:p>
       <w:pPr>
@@ -1755,8 +1776,16 @@
         <w:rPr>
           <w:rFonts w:ascii="Arial" w:hAnsi="Arial" w:cs="Arial"/>
         </w:rPr>
-        <w:t xml:space="preserve">9. Knock their socks off!  Find one other useful inference from the data that you feel Budweiser may be able to find value in.  You must convince them why it is important and back up your conviction with appropriate statistical evidence. </w:t>
-      </w:r>
+        <w:t xml:space="preserve">9. </w:t>
+      </w:r>
+      <w:bookmarkStart w:id="0" w:name="_GoBack"/>
+      <w:r>
+        <w:rPr>
+          <w:rFonts w:ascii="Arial" w:hAnsi="Arial" w:cs="Arial"/>
+        </w:rPr>
+        <w:t xml:space="preserve">Knock their socks off!  Find one other useful inference from the data that you feel Budweiser may be able to find value in.  You must convince them why it is important and back up your conviction with appropriate statistical evidence. </w:t>
+      </w:r>
+      <w:bookmarkEnd w:id="0"/>
     </w:p>
     <w:p>
       <w:pPr>
@@ -2065,25 +2094,7 @@
           <w:sz w:val="28"/>
           <w:szCs w:val="28"/>
         </w:rPr>
-        <w:t xml:space="preserve">GitHub as well.  This will allow for plots and tables to supplement your answers (part e) to the 7 questions below.  You are already making </w:t>
-      </w:r>
-      <w:proofErr w:type="gramStart"/>
-      <w:r>
-        <w:rPr>
-          <w:rFonts w:ascii="Arial" w:eastAsia="Times New Roman" w:hAnsi="Arial" w:cs="Arial"/>
-          <w:sz w:val="28"/>
-          <w:szCs w:val="28"/>
-        </w:rPr>
-        <w:t>an</w:t>
-      </w:r>
-      <w:proofErr w:type="gramEnd"/>
-      <w:r>
-        <w:rPr>
-          <w:rFonts w:ascii="Arial" w:eastAsia="Times New Roman" w:hAnsi="Arial" w:cs="Arial"/>
-          <w:sz w:val="28"/>
-          <w:szCs w:val="28"/>
-        </w:rPr>
-        <w:t xml:space="preserve"> </w:t>
+        <w:t xml:space="preserve">GitHub as well.  This will allow for plots and tables to supplement your answers (part e) to the 7 questions below.  You are already making an </w:t>
       </w:r>
       <w:proofErr w:type="spellStart"/>
       <w:r>
@@ -6486,7 +6497,7 @@
 </file>
 
 <file path=customXml/itemProps1.xml><?xml version="1.0" encoding="utf-8"?>
-<ds:datastoreItem xmlns:ds="http://schemas.openxmlformats.org/officeDocument/2006/customXml" ds:itemID="{3FCA19E9-C5B4-9A4D-BD0E-4A4CD3458084}">
+<ds:datastoreItem xmlns:ds="http://schemas.openxmlformats.org/officeDocument/2006/customXml" ds:itemID="{2F87C924-92D5-5742-9F7F-39824722863D}">
   <ds:schemaRefs>
     <ds:schemaRef ds:uri="http://schemas.openxmlformats.org/officeDocument/2006/bibliography"/>
   </ds:schemaRefs>

</xml_diff>